<commit_message>
lien vers la page github
</commit_message>
<xml_diff>
--- a/BTS Services informatiques aux organisationsSESSION 2022 Application Client.docx
+++ b/BTS Services informatiques aux organisationsSESSION 2022 Application Client.docx
@@ -1734,6 +1734,22 @@
                 <w:sz w:val="20"/>
               </w:rPr>
             </w:pPr>
+            <w:r>
+              <w:rPr>
+                <w:rFonts w:ascii="Arial" w:hAnsi="Arial" w:cs="Arial"/>
+                <w:bCs/>
+                <w:sz w:val="20"/>
+              </w:rPr>
+              <w:t xml:space="preserve"> </w:t>
+            </w:r>
+            <w:hyperlink r:id="rId6" w:history="1">
+              <w:r>
+                <w:rPr>
+                  <w:rStyle w:val="Lienhypertexte"/>
+                </w:rPr>
+                <w:t>https://github.com/tacoscordoba/Modifications_Remy</w:t>
+              </w:r>
+            </w:hyperlink>
           </w:p>
           <w:p>
             <w:pPr>
@@ -3282,6 +3298,17 @@
     <w:rsid w:val="00AF6F34"/>
     <w:rPr>
       <w:vertAlign w:val="superscript"/>
+    </w:rPr>
+  </w:style>
+  <w:style w:type="character" w:styleId="Lienhypertexte">
+    <w:name w:val="Hyperlink"/>
+    <w:basedOn w:val="Policepardfaut"/>
+    <w:uiPriority w:val="99"/>
+    <w:unhideWhenUsed/>
+    <w:rsid w:val="00565A17"/>
+    <w:rPr>
+      <w:color w:val="0000FF"/>
+      <w:u w:val="single"/>
     </w:rPr>
   </w:style>
 </w:styles>
@@ -3576,7 +3603,7 @@
   <a:extraClrSchemeLst/>
   <a:extLst>
     <a:ext uri="{05A4C25C-085E-4340-85A3-A5531E510DB2}">
-      <thm15:themeFamily xmlns:thm15="http://schemas.microsoft.com/office/thememl/2012/main" xmlns="" name="Office Theme" id="{62F939B6-93AF-4DB8-9C6B-D6C7DFDC589F}" vid="{4A3C46E8-61CC-4603-A589-7422A47A8E4A}"/>
+      <thm15:themeFamily xmlns="" xmlns:thm15="http://schemas.microsoft.com/office/thememl/2012/main" name="Office Theme" id="{62F939B6-93AF-4DB8-9C6B-D6C7DFDC589F}" vid="{4A3C46E8-61CC-4603-A589-7422A47A8E4A}"/>
     </a:ext>
   </a:extLst>
 </a:theme>

</xml_diff>

<commit_message>
Fiche E5 Client Terminée
</commit_message>
<xml_diff>
--- a/BTS Services informatiques aux organisationsSESSION 2022 Application Client.docx
+++ b/BTS Services informatiques aux organisationsSESSION 2022 Application Client.docx
@@ -1552,72 +1552,6 @@
               </w:rPr>
             </w:pPr>
           </w:p>
-          <w:p>
-            <w:pPr>
-              <w:snapToGrid w:val="0"/>
-              <w:jc w:val="both"/>
-              <w:rPr>
-                <w:rFonts w:ascii="Arial" w:hAnsi="Arial" w:cs="Arial"/>
-                <w:bCs/>
-                <w:sz w:val="20"/>
-              </w:rPr>
-            </w:pPr>
-          </w:p>
-          <w:p>
-            <w:pPr>
-              <w:snapToGrid w:val="0"/>
-              <w:jc w:val="both"/>
-              <w:rPr>
-                <w:rFonts w:ascii="Arial" w:hAnsi="Arial" w:cs="Arial"/>
-                <w:bCs/>
-                <w:sz w:val="20"/>
-              </w:rPr>
-            </w:pPr>
-          </w:p>
-          <w:p>
-            <w:pPr>
-              <w:snapToGrid w:val="0"/>
-              <w:jc w:val="both"/>
-              <w:rPr>
-                <w:rFonts w:ascii="Arial" w:hAnsi="Arial" w:cs="Arial"/>
-                <w:bCs/>
-                <w:sz w:val="20"/>
-              </w:rPr>
-            </w:pPr>
-          </w:p>
-          <w:p>
-            <w:pPr>
-              <w:snapToGrid w:val="0"/>
-              <w:jc w:val="both"/>
-              <w:rPr>
-                <w:rFonts w:ascii="Arial" w:hAnsi="Arial" w:cs="Arial"/>
-                <w:bCs/>
-                <w:sz w:val="20"/>
-              </w:rPr>
-            </w:pPr>
-          </w:p>
-          <w:p>
-            <w:pPr>
-              <w:snapToGrid w:val="0"/>
-              <w:jc w:val="both"/>
-              <w:rPr>
-                <w:rFonts w:ascii="Arial" w:hAnsi="Arial" w:cs="Arial"/>
-                <w:bCs/>
-                <w:sz w:val="20"/>
-              </w:rPr>
-            </w:pPr>
-          </w:p>
-          <w:p>
-            <w:pPr>
-              <w:snapToGrid w:val="0"/>
-              <w:jc w:val="both"/>
-              <w:rPr>
-                <w:rFonts w:ascii="Arial" w:hAnsi="Arial" w:cs="Arial"/>
-                <w:bCs/>
-                <w:sz w:val="20"/>
-              </w:rPr>
-            </w:pPr>
-          </w:p>
         </w:tc>
       </w:tr>
       <w:tr>
@@ -1795,7 +1729,6 @@
           <w:sz w:val="22"/>
           <w:szCs w:val="22"/>
         </w:rPr>
-        <w:lastRenderedPageBreak/>
         <w:br w:type="page"/>
       </w:r>
     </w:p>
@@ -2017,6 +1950,18 @@
               <w:spacing w:line="276" w:lineRule="auto"/>
               <w:rPr>
                 <w:rFonts w:ascii="Arial" w:hAnsi="Arial" w:cs="Arial"/>
+                <w:b/>
+                <w:sz w:val="20"/>
+                <w:szCs w:val="20"/>
+              </w:rPr>
+            </w:pPr>
+          </w:p>
+          <w:p>
+            <w:pPr>
+              <w:snapToGrid w:val="0"/>
+              <w:spacing w:line="276" w:lineRule="auto"/>
+              <w:rPr>
+                <w:rFonts w:ascii="Arial" w:hAnsi="Arial" w:cs="Arial"/>
                 <w:bCs/>
                 <w:sz w:val="20"/>
                 <w:szCs w:val="20"/>
@@ -2079,6 +2024,307 @@
                 <w:szCs w:val="20"/>
               </w:rPr>
             </w:pPr>
+            <w:r>
+              <w:rPr>
+                <w:rFonts w:ascii="Arial" w:hAnsi="Arial"/>
+                <w:bCs/>
+                <w:noProof/>
+                <w:sz w:val="20"/>
+                <w:szCs w:val="20"/>
+                <w:lang w:eastAsia="fr-FR"/>
+              </w:rPr>
+              <w:drawing>
+                <wp:anchor distT="0" distB="0" distL="114300" distR="114300" simplePos="0" relativeHeight="251656190" behindDoc="0" locked="0" layoutInCell="1" allowOverlap="1">
+                  <wp:simplePos x="0" y="0"/>
+                  <wp:positionH relativeFrom="column">
+                    <wp:posOffset>73025</wp:posOffset>
+                  </wp:positionH>
+                  <wp:positionV relativeFrom="paragraph">
+                    <wp:posOffset>128905</wp:posOffset>
+                  </wp:positionV>
+                  <wp:extent cx="1846580" cy="2233930"/>
+                  <wp:effectExtent l="19050" t="0" r="1270" b="0"/>
+                  <wp:wrapThrough wrapText="bothSides">
+                    <wp:wrapPolygon edited="0">
+                      <wp:start x="-223" y="0"/>
+                      <wp:lineTo x="-223" y="21367"/>
+                      <wp:lineTo x="21615" y="21367"/>
+                      <wp:lineTo x="21615" y="0"/>
+                      <wp:lineTo x="-223" y="0"/>
+                    </wp:wrapPolygon>
+                  </wp:wrapThrough>
+                  <wp:docPr id="5" name="Image 19"/>
+                  <wp:cNvGraphicFramePr>
+                    <a:graphicFrameLocks xmlns:a="http://schemas.openxmlformats.org/drawingml/2006/main" noChangeAspect="1"/>
+                  </wp:cNvGraphicFramePr>
+                  <a:graphic xmlns:a="http://schemas.openxmlformats.org/drawingml/2006/main">
+                    <a:graphicData uri="http://schemas.openxmlformats.org/drawingml/2006/picture">
+                      <pic:pic xmlns:pic="http://schemas.openxmlformats.org/drawingml/2006/picture">
+                        <pic:nvPicPr>
+                          <pic:cNvPr id="0" name="Picture 19"/>
+                          <pic:cNvPicPr>
+                            <a:picLocks noChangeAspect="1" noChangeArrowheads="1"/>
+                          </pic:cNvPicPr>
+                        </pic:nvPicPr>
+                        <pic:blipFill>
+                          <a:blip r:embed="rId7" cstate="print"/>
+                          <a:srcRect/>
+                          <a:stretch>
+                            <a:fillRect/>
+                          </a:stretch>
+                        </pic:blipFill>
+                        <pic:spPr bwMode="auto">
+                          <a:xfrm>
+                            <a:off x="0" y="0"/>
+                            <a:ext cx="1846580" cy="2233930"/>
+                          </a:xfrm>
+                          <a:prstGeom prst="rect">
+                            <a:avLst/>
+                          </a:prstGeom>
+                          <a:noFill/>
+                          <a:ln w="9525">
+                            <a:noFill/>
+                            <a:miter lim="800000"/>
+                            <a:headEnd/>
+                            <a:tailEnd/>
+                          </a:ln>
+                        </pic:spPr>
+                      </pic:pic>
+                    </a:graphicData>
+                  </a:graphic>
+                </wp:anchor>
+              </w:drawing>
+            </w:r>
+          </w:p>
+          <w:p>
+            <w:pPr>
+              <w:snapToGrid w:val="0"/>
+              <w:spacing w:line="276" w:lineRule="auto"/>
+              <w:rPr>
+                <w:rFonts w:ascii="Arial" w:hAnsi="Arial"/>
+                <w:bCs/>
+                <w:sz w:val="20"/>
+                <w:szCs w:val="20"/>
+              </w:rPr>
+            </w:pPr>
+            <w:r>
+              <w:rPr>
+                <w:rFonts w:ascii="Arial" w:hAnsi="Arial"/>
+                <w:bCs/>
+                <w:sz w:val="20"/>
+                <w:szCs w:val="20"/>
+              </w:rPr>
+              <w:t>Au cours de mes deux années de BTS, j’ai pu travailler sur le logiciel open-source Logeproj, sur lequel j’ai pu ajouter des fonctionnalités. Ici, je présente mon ajout de la liste des fournisseurs.</w:t>
+            </w:r>
+          </w:p>
+          <w:p>
+            <w:pPr>
+              <w:snapToGrid w:val="0"/>
+              <w:spacing w:line="276" w:lineRule="auto"/>
+              <w:rPr>
+                <w:rFonts w:ascii="Arial" w:hAnsi="Arial"/>
+                <w:bCs/>
+                <w:sz w:val="20"/>
+                <w:szCs w:val="20"/>
+              </w:rPr>
+            </w:pPr>
+          </w:p>
+          <w:p>
+            <w:pPr>
+              <w:snapToGrid w:val="0"/>
+              <w:spacing w:line="276" w:lineRule="auto"/>
+              <w:rPr>
+                <w:rFonts w:ascii="Arial" w:hAnsi="Arial"/>
+                <w:bCs/>
+                <w:sz w:val="20"/>
+                <w:szCs w:val="20"/>
+              </w:rPr>
+            </w:pPr>
+          </w:p>
+          <w:p>
+            <w:pPr>
+              <w:snapToGrid w:val="0"/>
+              <w:spacing w:line="276" w:lineRule="auto"/>
+              <w:rPr>
+                <w:rFonts w:ascii="Arial" w:hAnsi="Arial"/>
+                <w:bCs/>
+                <w:sz w:val="20"/>
+                <w:szCs w:val="20"/>
+              </w:rPr>
+            </w:pPr>
+          </w:p>
+          <w:p>
+            <w:pPr>
+              <w:snapToGrid w:val="0"/>
+              <w:spacing w:line="276" w:lineRule="auto"/>
+              <w:rPr>
+                <w:rFonts w:ascii="Arial" w:hAnsi="Arial"/>
+                <w:bCs/>
+                <w:sz w:val="20"/>
+                <w:szCs w:val="20"/>
+              </w:rPr>
+            </w:pPr>
+          </w:p>
+          <w:p>
+            <w:pPr>
+              <w:snapToGrid w:val="0"/>
+              <w:spacing w:line="276" w:lineRule="auto"/>
+              <w:rPr>
+                <w:rFonts w:ascii="Arial" w:hAnsi="Arial"/>
+                <w:bCs/>
+                <w:sz w:val="20"/>
+                <w:szCs w:val="20"/>
+              </w:rPr>
+            </w:pPr>
+            <w:r>
+              <w:rPr>
+                <w:rFonts w:ascii="Arial" w:hAnsi="Arial"/>
+                <w:bCs/>
+                <w:sz w:val="20"/>
+                <w:szCs w:val="20"/>
+              </w:rPr>
+              <w:t xml:space="preserve">Tout d’abord, il a fallu faire apparaître le composant dans le menu et lui octroyer un lien qui redirige vers la liste. L’affichage du composant dans le menu est géré par le fichier menu.service.ts, tandit que </w:t>
+            </w:r>
+            <w:r>
+              <w:rPr>
+                <w:rFonts w:ascii="Arial" w:hAnsi="Arial"/>
+                <w:bCs/>
+                <w:sz w:val="20"/>
+                <w:szCs w:val="20"/>
+              </w:rPr>
+              <w:t>le menu trouve le chemin vers la liste grâce à app.routes.ts.</w:t>
+            </w:r>
+          </w:p>
+          <w:p>
+            <w:pPr>
+              <w:snapToGrid w:val="0"/>
+              <w:spacing w:line="276" w:lineRule="auto"/>
+              <w:rPr>
+                <w:rFonts w:ascii="Arial" w:hAnsi="Arial"/>
+                <w:bCs/>
+                <w:sz w:val="20"/>
+                <w:szCs w:val="20"/>
+              </w:rPr>
+            </w:pPr>
+            <w:r>
+              <w:rPr>
+                <w:rFonts w:ascii="Arial" w:hAnsi="Arial"/>
+                <w:bCs/>
+                <w:noProof/>
+                <w:sz w:val="20"/>
+                <w:szCs w:val="20"/>
+                <w:lang w:eastAsia="fr-FR"/>
+              </w:rPr>
+              <w:drawing>
+                <wp:anchor distT="0" distB="0" distL="114300" distR="114300" simplePos="0" relativeHeight="251655165" behindDoc="0" locked="0" layoutInCell="1" allowOverlap="1">
+                  <wp:simplePos x="0" y="0"/>
+                  <wp:positionH relativeFrom="column">
+                    <wp:posOffset>9525</wp:posOffset>
+                  </wp:positionH>
+                  <wp:positionV relativeFrom="paragraph">
+                    <wp:posOffset>96520</wp:posOffset>
+                  </wp:positionV>
+                  <wp:extent cx="4004310" cy="2957830"/>
+                  <wp:effectExtent l="19050" t="0" r="0" b="0"/>
+                  <wp:wrapThrough wrapText="bothSides">
+                    <wp:wrapPolygon edited="0">
+                      <wp:start x="-103" y="0"/>
+                      <wp:lineTo x="-103" y="21424"/>
+                      <wp:lineTo x="21579" y="21424"/>
+                      <wp:lineTo x="21579" y="0"/>
+                      <wp:lineTo x="-103" y="0"/>
+                    </wp:wrapPolygon>
+                  </wp:wrapThrough>
+                  <wp:docPr id="8" name="Image 22"/>
+                  <wp:cNvGraphicFramePr>
+                    <a:graphicFrameLocks xmlns:a="http://schemas.openxmlformats.org/drawingml/2006/main" noChangeAspect="1"/>
+                  </wp:cNvGraphicFramePr>
+                  <a:graphic xmlns:a="http://schemas.openxmlformats.org/drawingml/2006/main">
+                    <a:graphicData uri="http://schemas.openxmlformats.org/drawingml/2006/picture">
+                      <pic:pic xmlns:pic="http://schemas.openxmlformats.org/drawingml/2006/picture">
+                        <pic:nvPicPr>
+                          <pic:cNvPr id="0" name="Picture 22"/>
+                          <pic:cNvPicPr>
+                            <a:picLocks noChangeAspect="1" noChangeArrowheads="1"/>
+                          </pic:cNvPicPr>
+                        </pic:nvPicPr>
+                        <pic:blipFill>
+                          <a:blip r:embed="rId8" cstate="print"/>
+                          <a:srcRect/>
+                          <a:stretch>
+                            <a:fillRect/>
+                          </a:stretch>
+                        </pic:blipFill>
+                        <pic:spPr bwMode="auto">
+                          <a:xfrm>
+                            <a:off x="0" y="0"/>
+                            <a:ext cx="4004310" cy="2957830"/>
+                          </a:xfrm>
+                          <a:prstGeom prst="rect">
+                            <a:avLst/>
+                          </a:prstGeom>
+                          <a:noFill/>
+                          <a:ln w="9525">
+                            <a:noFill/>
+                            <a:miter lim="800000"/>
+                            <a:headEnd/>
+                            <a:tailEnd/>
+                          </a:ln>
+                        </pic:spPr>
+                      </pic:pic>
+                    </a:graphicData>
+                  </a:graphic>
+                </wp:anchor>
+              </w:drawing>
+            </w:r>
+          </w:p>
+          <w:p>
+            <w:pPr>
+              <w:snapToGrid w:val="0"/>
+              <w:spacing w:line="276" w:lineRule="auto"/>
+              <w:rPr>
+                <w:rFonts w:ascii="Arial" w:hAnsi="Arial"/>
+                <w:bCs/>
+                <w:sz w:val="20"/>
+                <w:szCs w:val="20"/>
+              </w:rPr>
+            </w:pPr>
+          </w:p>
+          <w:p>
+            <w:pPr>
+              <w:snapToGrid w:val="0"/>
+              <w:spacing w:line="276" w:lineRule="auto"/>
+              <w:rPr>
+                <w:rFonts w:ascii="Arial" w:hAnsi="Arial"/>
+                <w:bCs/>
+                <w:sz w:val="20"/>
+                <w:szCs w:val="20"/>
+              </w:rPr>
+            </w:pPr>
+          </w:p>
+          <w:p>
+            <w:pPr>
+              <w:snapToGrid w:val="0"/>
+              <w:spacing w:line="276" w:lineRule="auto"/>
+              <w:rPr>
+                <w:rFonts w:ascii="Arial" w:hAnsi="Arial"/>
+                <w:bCs/>
+                <w:sz w:val="20"/>
+                <w:szCs w:val="20"/>
+              </w:rPr>
+            </w:pPr>
+          </w:p>
+          <w:p>
+            <w:pPr>
+              <w:snapToGrid w:val="0"/>
+              <w:spacing w:line="276" w:lineRule="auto"/>
+              <w:rPr>
+                <w:rFonts w:ascii="Arial" w:hAnsi="Arial"/>
+                <w:bCs/>
+                <w:sz w:val="20"/>
+                <w:szCs w:val="20"/>
+              </w:rPr>
+            </w:pPr>
           </w:p>
           <w:p>
             <w:pPr>
@@ -2136,402 +2382,296 @@
                 <w:szCs w:val="20"/>
               </w:rPr>
             </w:pPr>
-          </w:p>
-          <w:p>
-            <w:pPr>
-              <w:snapToGrid w:val="0"/>
-              <w:spacing w:line="276" w:lineRule="auto"/>
-              <w:rPr>
-                <w:rFonts w:ascii="Arial" w:hAnsi="Arial"/>
-                <w:bCs/>
-                <w:sz w:val="20"/>
-                <w:szCs w:val="20"/>
-              </w:rPr>
-            </w:pPr>
-          </w:p>
-          <w:p>
-            <w:pPr>
-              <w:snapToGrid w:val="0"/>
-              <w:spacing w:line="276" w:lineRule="auto"/>
-              <w:rPr>
-                <w:rFonts w:ascii="Arial" w:hAnsi="Arial"/>
-                <w:bCs/>
-                <w:sz w:val="20"/>
-                <w:szCs w:val="20"/>
-              </w:rPr>
-            </w:pPr>
-          </w:p>
-          <w:p>
-            <w:pPr>
-              <w:snapToGrid w:val="0"/>
-              <w:spacing w:line="276" w:lineRule="auto"/>
-              <w:rPr>
-                <w:rFonts w:ascii="Arial" w:hAnsi="Arial"/>
-                <w:bCs/>
-                <w:sz w:val="20"/>
-                <w:szCs w:val="20"/>
-              </w:rPr>
-            </w:pPr>
-          </w:p>
-          <w:p>
-            <w:pPr>
-              <w:snapToGrid w:val="0"/>
-              <w:spacing w:line="276" w:lineRule="auto"/>
-              <w:rPr>
-                <w:rFonts w:ascii="Arial" w:hAnsi="Arial"/>
-                <w:bCs/>
-                <w:sz w:val="20"/>
-                <w:szCs w:val="20"/>
-              </w:rPr>
-            </w:pPr>
-          </w:p>
-          <w:p>
-            <w:pPr>
-              <w:snapToGrid w:val="0"/>
-              <w:spacing w:line="276" w:lineRule="auto"/>
-              <w:rPr>
-                <w:rFonts w:ascii="Arial" w:hAnsi="Arial"/>
-                <w:bCs/>
-                <w:sz w:val="20"/>
-                <w:szCs w:val="20"/>
-              </w:rPr>
-            </w:pPr>
-          </w:p>
-          <w:p>
-            <w:pPr>
-              <w:snapToGrid w:val="0"/>
-              <w:spacing w:line="276" w:lineRule="auto"/>
-              <w:rPr>
-                <w:rFonts w:ascii="Arial" w:hAnsi="Arial"/>
-                <w:bCs/>
-                <w:sz w:val="20"/>
-                <w:szCs w:val="20"/>
-              </w:rPr>
-            </w:pPr>
-          </w:p>
-          <w:p>
-            <w:pPr>
-              <w:snapToGrid w:val="0"/>
-              <w:spacing w:line="276" w:lineRule="auto"/>
-              <w:rPr>
-                <w:rFonts w:ascii="Arial" w:hAnsi="Arial"/>
-                <w:bCs/>
-                <w:sz w:val="20"/>
-                <w:szCs w:val="20"/>
-              </w:rPr>
-            </w:pPr>
-          </w:p>
-          <w:p>
-            <w:pPr>
-              <w:snapToGrid w:val="0"/>
-              <w:spacing w:line="276" w:lineRule="auto"/>
-              <w:rPr>
-                <w:rFonts w:ascii="Arial" w:hAnsi="Arial"/>
-                <w:bCs/>
-                <w:sz w:val="20"/>
-                <w:szCs w:val="20"/>
-              </w:rPr>
-            </w:pPr>
-          </w:p>
-          <w:p>
-            <w:pPr>
-              <w:snapToGrid w:val="0"/>
-              <w:spacing w:line="276" w:lineRule="auto"/>
-              <w:rPr>
-                <w:rFonts w:ascii="Arial" w:hAnsi="Arial"/>
-                <w:bCs/>
-                <w:sz w:val="20"/>
-                <w:szCs w:val="20"/>
-              </w:rPr>
-            </w:pPr>
-          </w:p>
-          <w:p>
-            <w:pPr>
-              <w:snapToGrid w:val="0"/>
-              <w:spacing w:line="276" w:lineRule="auto"/>
-              <w:rPr>
-                <w:rFonts w:ascii="Arial" w:hAnsi="Arial"/>
-                <w:bCs/>
-                <w:sz w:val="20"/>
-                <w:szCs w:val="20"/>
-              </w:rPr>
-            </w:pPr>
-          </w:p>
-          <w:p>
-            <w:pPr>
-              <w:snapToGrid w:val="0"/>
-              <w:spacing w:line="276" w:lineRule="auto"/>
-              <w:rPr>
-                <w:rFonts w:ascii="Arial" w:hAnsi="Arial"/>
-                <w:bCs/>
-                <w:sz w:val="20"/>
-                <w:szCs w:val="20"/>
-              </w:rPr>
-            </w:pPr>
-          </w:p>
-          <w:p>
-            <w:pPr>
-              <w:snapToGrid w:val="0"/>
-              <w:spacing w:line="276" w:lineRule="auto"/>
-              <w:rPr>
-                <w:rFonts w:ascii="Arial" w:hAnsi="Arial"/>
-                <w:bCs/>
-                <w:sz w:val="20"/>
-                <w:szCs w:val="20"/>
-              </w:rPr>
-            </w:pPr>
-          </w:p>
-          <w:p>
-            <w:pPr>
-              <w:snapToGrid w:val="0"/>
-              <w:spacing w:line="276" w:lineRule="auto"/>
-              <w:rPr>
-                <w:rFonts w:ascii="Arial" w:hAnsi="Arial"/>
-                <w:bCs/>
-                <w:sz w:val="20"/>
-                <w:szCs w:val="20"/>
-              </w:rPr>
-            </w:pPr>
-          </w:p>
-          <w:p>
-            <w:pPr>
-              <w:snapToGrid w:val="0"/>
-              <w:spacing w:line="276" w:lineRule="auto"/>
-              <w:rPr>
-                <w:rFonts w:ascii="Arial" w:hAnsi="Arial"/>
-                <w:bCs/>
-                <w:sz w:val="20"/>
-                <w:szCs w:val="20"/>
-              </w:rPr>
-            </w:pPr>
-          </w:p>
-          <w:p>
-            <w:pPr>
-              <w:snapToGrid w:val="0"/>
-              <w:spacing w:line="276" w:lineRule="auto"/>
-              <w:rPr>
-                <w:rFonts w:ascii="Arial" w:hAnsi="Arial"/>
-                <w:bCs/>
-                <w:sz w:val="20"/>
-                <w:szCs w:val="20"/>
-              </w:rPr>
-            </w:pPr>
-          </w:p>
-          <w:p>
-            <w:pPr>
-              <w:snapToGrid w:val="0"/>
-              <w:spacing w:line="276" w:lineRule="auto"/>
-              <w:rPr>
-                <w:rFonts w:ascii="Arial" w:hAnsi="Arial"/>
-                <w:bCs/>
-                <w:sz w:val="20"/>
-                <w:szCs w:val="20"/>
-              </w:rPr>
-            </w:pPr>
-          </w:p>
-          <w:p>
-            <w:pPr>
-              <w:snapToGrid w:val="0"/>
-              <w:spacing w:line="276" w:lineRule="auto"/>
-              <w:rPr>
-                <w:rFonts w:ascii="Arial" w:hAnsi="Arial"/>
-                <w:bCs/>
-                <w:sz w:val="20"/>
-                <w:szCs w:val="20"/>
-              </w:rPr>
-            </w:pPr>
-          </w:p>
-          <w:p>
-            <w:pPr>
-              <w:snapToGrid w:val="0"/>
-              <w:spacing w:line="276" w:lineRule="auto"/>
-              <w:rPr>
-                <w:rFonts w:ascii="Arial" w:hAnsi="Arial"/>
-                <w:bCs/>
-                <w:sz w:val="20"/>
-                <w:szCs w:val="20"/>
-              </w:rPr>
-            </w:pPr>
-          </w:p>
-          <w:p>
-            <w:pPr>
-              <w:snapToGrid w:val="0"/>
-              <w:spacing w:line="276" w:lineRule="auto"/>
-              <w:rPr>
-                <w:rFonts w:ascii="Arial" w:hAnsi="Arial"/>
-                <w:bCs/>
-                <w:sz w:val="20"/>
-                <w:szCs w:val="20"/>
-              </w:rPr>
-            </w:pPr>
-          </w:p>
-          <w:p>
-            <w:pPr>
-              <w:snapToGrid w:val="0"/>
-              <w:spacing w:line="276" w:lineRule="auto"/>
-              <w:rPr>
-                <w:rFonts w:ascii="Arial" w:hAnsi="Arial"/>
-                <w:bCs/>
-                <w:sz w:val="20"/>
-                <w:szCs w:val="20"/>
-              </w:rPr>
-            </w:pPr>
-          </w:p>
-          <w:p>
-            <w:pPr>
-              <w:snapToGrid w:val="0"/>
-              <w:spacing w:line="276" w:lineRule="auto"/>
-              <w:rPr>
-                <w:rFonts w:ascii="Arial" w:hAnsi="Arial"/>
-                <w:bCs/>
-                <w:sz w:val="20"/>
-                <w:szCs w:val="20"/>
-              </w:rPr>
-            </w:pPr>
-          </w:p>
-          <w:p>
-            <w:pPr>
-              <w:snapToGrid w:val="0"/>
-              <w:spacing w:line="276" w:lineRule="auto"/>
-              <w:rPr>
-                <w:rFonts w:ascii="Arial" w:hAnsi="Arial"/>
-                <w:bCs/>
-                <w:sz w:val="20"/>
-                <w:szCs w:val="20"/>
-              </w:rPr>
-            </w:pPr>
-          </w:p>
-          <w:p>
-            <w:pPr>
-              <w:snapToGrid w:val="0"/>
-              <w:spacing w:line="276" w:lineRule="auto"/>
-              <w:rPr>
-                <w:rFonts w:ascii="Arial" w:hAnsi="Arial"/>
-                <w:bCs/>
-                <w:sz w:val="20"/>
-                <w:szCs w:val="20"/>
-              </w:rPr>
-            </w:pPr>
-          </w:p>
-          <w:p>
-            <w:pPr>
-              <w:snapToGrid w:val="0"/>
-              <w:spacing w:line="276" w:lineRule="auto"/>
-              <w:rPr>
-                <w:rFonts w:ascii="Arial" w:hAnsi="Arial"/>
-                <w:bCs/>
-                <w:sz w:val="20"/>
-                <w:szCs w:val="20"/>
-              </w:rPr>
-            </w:pPr>
-          </w:p>
-          <w:p>
-            <w:pPr>
-              <w:snapToGrid w:val="0"/>
-              <w:spacing w:line="276" w:lineRule="auto"/>
-              <w:rPr>
-                <w:rFonts w:ascii="Arial" w:hAnsi="Arial"/>
-                <w:bCs/>
-                <w:sz w:val="20"/>
-                <w:szCs w:val="20"/>
-              </w:rPr>
-            </w:pPr>
-          </w:p>
-          <w:p>
-            <w:pPr>
-              <w:snapToGrid w:val="0"/>
-              <w:spacing w:line="276" w:lineRule="auto"/>
-              <w:rPr>
-                <w:rFonts w:ascii="Arial" w:hAnsi="Arial"/>
-                <w:bCs/>
-                <w:sz w:val="20"/>
-                <w:szCs w:val="20"/>
-              </w:rPr>
-            </w:pPr>
-          </w:p>
-          <w:p>
-            <w:pPr>
-              <w:snapToGrid w:val="0"/>
-              <w:spacing w:line="276" w:lineRule="auto"/>
-              <w:rPr>
-                <w:rFonts w:ascii="Arial" w:hAnsi="Arial"/>
-                <w:bCs/>
-                <w:sz w:val="20"/>
-                <w:szCs w:val="20"/>
-              </w:rPr>
-            </w:pPr>
-          </w:p>
-          <w:p>
-            <w:pPr>
-              <w:snapToGrid w:val="0"/>
-              <w:spacing w:line="276" w:lineRule="auto"/>
-              <w:rPr>
-                <w:rFonts w:ascii="Arial" w:hAnsi="Arial"/>
-                <w:bCs/>
-                <w:sz w:val="20"/>
-                <w:szCs w:val="20"/>
-              </w:rPr>
-            </w:pPr>
-          </w:p>
-          <w:p>
-            <w:pPr>
-              <w:snapToGrid w:val="0"/>
-              <w:spacing w:line="276" w:lineRule="auto"/>
-              <w:rPr>
-                <w:rFonts w:ascii="Arial" w:hAnsi="Arial"/>
-                <w:bCs/>
-                <w:sz w:val="20"/>
-                <w:szCs w:val="20"/>
-              </w:rPr>
-            </w:pPr>
-          </w:p>
-          <w:p>
-            <w:pPr>
-              <w:snapToGrid w:val="0"/>
-              <w:spacing w:line="276" w:lineRule="auto"/>
-              <w:rPr>
-                <w:rFonts w:ascii="Arial" w:hAnsi="Arial"/>
-                <w:bCs/>
-                <w:sz w:val="20"/>
-                <w:szCs w:val="20"/>
-              </w:rPr>
-            </w:pPr>
-          </w:p>
-          <w:p>
-            <w:pPr>
-              <w:snapToGrid w:val="0"/>
-              <w:spacing w:line="276" w:lineRule="auto"/>
-              <w:rPr>
-                <w:rFonts w:ascii="Arial" w:hAnsi="Arial"/>
-                <w:bCs/>
-                <w:sz w:val="20"/>
-                <w:szCs w:val="20"/>
-              </w:rPr>
-            </w:pPr>
-          </w:p>
-          <w:p>
-            <w:pPr>
-              <w:snapToGrid w:val="0"/>
-              <w:spacing w:line="276" w:lineRule="auto"/>
-              <w:rPr>
-                <w:rFonts w:ascii="Arial" w:hAnsi="Arial"/>
-                <w:bCs/>
-                <w:sz w:val="20"/>
-                <w:szCs w:val="20"/>
-              </w:rPr>
-            </w:pPr>
-          </w:p>
-          <w:p>
-            <w:pPr>
-              <w:snapToGrid w:val="0"/>
-              <w:spacing w:line="276" w:lineRule="auto"/>
-              <w:rPr>
-                <w:rFonts w:ascii="Arial" w:hAnsi="Arial"/>
-                <w:bCs/>
-                <w:sz w:val="20"/>
-                <w:szCs w:val="20"/>
-              </w:rPr>
-            </w:pPr>
+            <w:r>
+              <w:rPr>
+                <w:rFonts w:ascii="Arial" w:hAnsi="Arial"/>
+                <w:bCs/>
+                <w:sz w:val="20"/>
+                <w:szCs w:val="20"/>
+              </w:rPr>
+              <w:t xml:space="preserve">Ensuite, on affiche les données contenues dans le modèle grâce </w:t>
+            </w:r>
+          </w:p>
+          <w:p>
+            <w:pPr>
+              <w:snapToGrid w:val="0"/>
+              <w:spacing w:line="276" w:lineRule="auto"/>
+              <w:rPr>
+                <w:rFonts w:ascii="Arial" w:hAnsi="Arial"/>
+                <w:bCs/>
+                <w:sz w:val="20"/>
+                <w:szCs w:val="20"/>
+              </w:rPr>
+            </w:pPr>
+            <w:r>
+              <w:rPr>
+                <w:rFonts w:ascii="Arial" w:hAnsi="Arial"/>
+                <w:bCs/>
+                <w:sz w:val="20"/>
+                <w:szCs w:val="20"/>
+              </w:rPr>
+              <w:t xml:space="preserve"> à la vue ListeFournisseurs.</w:t>
+            </w:r>
+          </w:p>
+          <w:p>
+            <w:pPr>
+              <w:snapToGrid w:val="0"/>
+              <w:spacing w:line="276" w:lineRule="auto"/>
+              <w:rPr>
+                <w:rFonts w:ascii="Arial" w:hAnsi="Arial"/>
+                <w:bCs/>
+                <w:sz w:val="20"/>
+                <w:szCs w:val="20"/>
+              </w:rPr>
+            </w:pPr>
+          </w:p>
+          <w:p>
+            <w:pPr>
+              <w:snapToGrid w:val="0"/>
+              <w:spacing w:line="276" w:lineRule="auto"/>
+              <w:rPr>
+                <w:rFonts w:ascii="Arial" w:hAnsi="Arial"/>
+                <w:bCs/>
+                <w:sz w:val="20"/>
+                <w:szCs w:val="20"/>
+              </w:rPr>
+            </w:pPr>
+          </w:p>
+          <w:p>
+            <w:pPr>
+              <w:snapToGrid w:val="0"/>
+              <w:spacing w:line="276" w:lineRule="auto"/>
+              <w:rPr>
+                <w:rFonts w:ascii="Arial" w:hAnsi="Arial"/>
+                <w:bCs/>
+                <w:sz w:val="20"/>
+                <w:szCs w:val="20"/>
+              </w:rPr>
+            </w:pPr>
+          </w:p>
+          <w:p>
+            <w:pPr>
+              <w:snapToGrid w:val="0"/>
+              <w:spacing w:line="276" w:lineRule="auto"/>
+              <w:rPr>
+                <w:rFonts w:ascii="Arial" w:hAnsi="Arial"/>
+                <w:bCs/>
+                <w:sz w:val="20"/>
+                <w:szCs w:val="20"/>
+              </w:rPr>
+            </w:pPr>
+          </w:p>
+          <w:p>
+            <w:pPr>
+              <w:snapToGrid w:val="0"/>
+              <w:spacing w:line="276" w:lineRule="auto"/>
+              <w:rPr>
+                <w:rFonts w:ascii="Arial" w:hAnsi="Arial"/>
+                <w:bCs/>
+                <w:sz w:val="20"/>
+                <w:szCs w:val="20"/>
+              </w:rPr>
+            </w:pPr>
+          </w:p>
+          <w:p>
+            <w:pPr>
+              <w:snapToGrid w:val="0"/>
+              <w:spacing w:line="276" w:lineRule="auto"/>
+              <w:rPr>
+                <w:rFonts w:ascii="Arial" w:hAnsi="Arial"/>
+                <w:bCs/>
+                <w:sz w:val="20"/>
+                <w:szCs w:val="20"/>
+              </w:rPr>
+            </w:pPr>
+          </w:p>
+          <w:p>
+            <w:pPr>
+              <w:snapToGrid w:val="0"/>
+              <w:spacing w:line="276" w:lineRule="auto"/>
+              <w:rPr>
+                <w:rFonts w:ascii="Arial" w:hAnsi="Arial"/>
+                <w:bCs/>
+                <w:sz w:val="20"/>
+                <w:szCs w:val="20"/>
+              </w:rPr>
+            </w:pPr>
+          </w:p>
+          <w:p>
+            <w:pPr>
+              <w:snapToGrid w:val="0"/>
+              <w:spacing w:line="276" w:lineRule="auto"/>
+              <w:rPr>
+                <w:rFonts w:ascii="Arial" w:hAnsi="Arial"/>
+                <w:bCs/>
+                <w:sz w:val="20"/>
+                <w:szCs w:val="20"/>
+              </w:rPr>
+            </w:pPr>
+          </w:p>
+          <w:p>
+            <w:pPr>
+              <w:snapToGrid w:val="0"/>
+              <w:spacing w:line="276" w:lineRule="auto"/>
+              <w:rPr>
+                <w:rFonts w:ascii="Arial" w:hAnsi="Arial"/>
+                <w:bCs/>
+                <w:sz w:val="20"/>
+                <w:szCs w:val="20"/>
+              </w:rPr>
+            </w:pPr>
+          </w:p>
+          <w:p>
+            <w:pPr>
+              <w:snapToGrid w:val="0"/>
+              <w:spacing w:line="276" w:lineRule="auto"/>
+              <w:rPr>
+                <w:rFonts w:ascii="Arial" w:hAnsi="Arial"/>
+                <w:bCs/>
+                <w:sz w:val="20"/>
+                <w:szCs w:val="20"/>
+              </w:rPr>
+            </w:pPr>
+          </w:p>
+          <w:p>
+            <w:pPr>
+              <w:snapToGrid w:val="0"/>
+              <w:spacing w:line="276" w:lineRule="auto"/>
+              <w:rPr>
+                <w:rFonts w:ascii="Arial" w:hAnsi="Arial"/>
+                <w:bCs/>
+                <w:sz w:val="20"/>
+                <w:szCs w:val="20"/>
+              </w:rPr>
+            </w:pPr>
+            <w:r>
+              <w:rPr>
+                <w:rFonts w:ascii="Arial" w:hAnsi="Arial"/>
+                <w:bCs/>
+                <w:sz w:val="20"/>
+                <w:szCs w:val="20"/>
+              </w:rPr>
+              <w:t>Enfin, cliquer sur un fournisseur nous ouvre une fenêtre de détails qui va pouvoir être utilisée pour apporter des modifications au informations de celui-ci.</w:t>
+            </w:r>
+          </w:p>
+          <w:p>
+            <w:pPr>
+              <w:snapToGrid w:val="0"/>
+              <w:spacing w:line="276" w:lineRule="auto"/>
+              <w:rPr>
+                <w:rFonts w:ascii="Arial" w:hAnsi="Arial"/>
+                <w:bCs/>
+                <w:sz w:val="20"/>
+                <w:szCs w:val="20"/>
+              </w:rPr>
+            </w:pPr>
+          </w:p>
+          <w:p>
+            <w:pPr>
+              <w:snapToGrid w:val="0"/>
+              <w:spacing w:line="276" w:lineRule="auto"/>
+              <w:rPr>
+                <w:rFonts w:ascii="Arial" w:hAnsi="Arial"/>
+                <w:bCs/>
+                <w:sz w:val="20"/>
+                <w:szCs w:val="20"/>
+              </w:rPr>
+            </w:pPr>
+          </w:p>
+          <w:p>
+            <w:pPr>
+              <w:snapToGrid w:val="0"/>
+              <w:spacing w:line="276" w:lineRule="auto"/>
+              <w:rPr>
+                <w:rFonts w:ascii="Arial" w:hAnsi="Arial"/>
+                <w:bCs/>
+                <w:sz w:val="20"/>
+                <w:szCs w:val="20"/>
+              </w:rPr>
+            </w:pPr>
+          </w:p>
+          <w:p>
+            <w:pPr>
+              <w:snapToGrid w:val="0"/>
+              <w:spacing w:line="276" w:lineRule="auto"/>
+              <w:rPr>
+                <w:rFonts w:ascii="Arial" w:hAnsi="Arial"/>
+                <w:bCs/>
+                <w:sz w:val="20"/>
+                <w:szCs w:val="20"/>
+              </w:rPr>
+            </w:pPr>
+            <w:r>
+              <w:rPr>
+                <w:rFonts w:ascii="Arial" w:hAnsi="Arial"/>
+                <w:bCs/>
+                <w:noProof/>
+                <w:sz w:val="20"/>
+                <w:szCs w:val="20"/>
+                <w:lang w:eastAsia="fr-FR"/>
+              </w:rPr>
+              <w:drawing>
+                <wp:anchor distT="0" distB="0" distL="114300" distR="114300" simplePos="0" relativeHeight="251654140" behindDoc="0" locked="0" layoutInCell="1" allowOverlap="1">
+                  <wp:simplePos x="0" y="0"/>
+                  <wp:positionH relativeFrom="column">
+                    <wp:posOffset>73025</wp:posOffset>
+                  </wp:positionH>
+                  <wp:positionV relativeFrom="paragraph">
+                    <wp:posOffset>-1145540</wp:posOffset>
+                  </wp:positionV>
+                  <wp:extent cx="3113405" cy="1271905"/>
+                  <wp:effectExtent l="19050" t="0" r="0" b="0"/>
+                  <wp:wrapThrough wrapText="bothSides">
+                    <wp:wrapPolygon edited="0">
+                      <wp:start x="-132" y="0"/>
+                      <wp:lineTo x="-132" y="21352"/>
+                      <wp:lineTo x="21543" y="21352"/>
+                      <wp:lineTo x="21543" y="0"/>
+                      <wp:lineTo x="-132" y="0"/>
+                    </wp:wrapPolygon>
+                  </wp:wrapThrough>
+                  <wp:docPr id="25" name="Image 25"/>
+                  <wp:cNvGraphicFramePr>
+                    <a:graphicFrameLocks xmlns:a="http://schemas.openxmlformats.org/drawingml/2006/main" noChangeAspect="1"/>
+                  </wp:cNvGraphicFramePr>
+                  <a:graphic xmlns:a="http://schemas.openxmlformats.org/drawingml/2006/main">
+                    <a:graphicData uri="http://schemas.openxmlformats.org/drawingml/2006/picture">
+                      <pic:pic xmlns:pic="http://schemas.openxmlformats.org/drawingml/2006/picture">
+                        <pic:nvPicPr>
+                          <pic:cNvPr id="0" name="Picture 25"/>
+                          <pic:cNvPicPr>
+                            <a:picLocks noChangeAspect="1" noChangeArrowheads="1"/>
+                          </pic:cNvPicPr>
+                        </pic:nvPicPr>
+                        <pic:blipFill>
+                          <a:blip r:embed="rId9" cstate="print"/>
+                          <a:srcRect/>
+                          <a:stretch>
+                            <a:fillRect/>
+                          </a:stretch>
+                        </pic:blipFill>
+                        <pic:spPr bwMode="auto">
+                          <a:xfrm>
+                            <a:off x="0" y="0"/>
+                            <a:ext cx="3113405" cy="1271905"/>
+                          </a:xfrm>
+                          <a:prstGeom prst="rect">
+                            <a:avLst/>
+                          </a:prstGeom>
+                          <a:noFill/>
+                          <a:ln w="9525">
+                            <a:noFill/>
+                            <a:miter lim="800000"/>
+                            <a:headEnd/>
+                            <a:tailEnd/>
+                          </a:ln>
+                        </pic:spPr>
+                      </pic:pic>
+                    </a:graphicData>
+                  </a:graphic>
+                </wp:anchor>
+              </w:drawing>
+            </w:r>
           </w:p>
           <w:p>
             <w:pPr>
@@ -2591,6 +2731,7 @@
           <w:sz w:val="22"/>
           <w:szCs w:val="22"/>
         </w:rPr>
+        <w:lastRenderedPageBreak/>
         <w:br w:type="page"/>
       </w:r>
     </w:p>
@@ -3309,6 +3450,34 @@
     <w:rPr>
       <w:color w:val="0000FF"/>
       <w:u w:val="single"/>
+    </w:rPr>
+  </w:style>
+  <w:style w:type="paragraph" w:styleId="Textedebulles">
+    <w:name w:val="Balloon Text"/>
+    <w:basedOn w:val="Normal"/>
+    <w:link w:val="TextedebullesCar"/>
+    <w:uiPriority w:val="99"/>
+    <w:semiHidden/>
+    <w:unhideWhenUsed/>
+    <w:rsid w:val="000915CA"/>
+    <w:rPr>
+      <w:rFonts w:ascii="Tahoma" w:hAnsi="Tahoma" w:cs="Tahoma"/>
+      <w:sz w:val="16"/>
+      <w:szCs w:val="16"/>
+    </w:rPr>
+  </w:style>
+  <w:style w:type="character" w:customStyle="1" w:styleId="TextedebullesCar">
+    <w:name w:val="Texte de bulles Car"/>
+    <w:basedOn w:val="Policepardfaut"/>
+    <w:link w:val="Textedebulles"/>
+    <w:uiPriority w:val="99"/>
+    <w:semiHidden/>
+    <w:rsid w:val="000915CA"/>
+    <w:rPr>
+      <w:rFonts w:ascii="Tahoma" w:eastAsia="Times" w:hAnsi="Tahoma" w:cs="Tahoma"/>
+      <w:sz w:val="16"/>
+      <w:szCs w:val="16"/>
+      <w:lang w:eastAsia="ar-SA"/>
     </w:rPr>
   </w:style>
 </w:styles>
@@ -3603,7 +3772,7 @@
   <a:extraClrSchemeLst/>
   <a:extLst>
     <a:ext uri="{05A4C25C-085E-4340-85A3-A5531E510DB2}">
-      <thm15:themeFamily xmlns="" xmlns:thm15="http://schemas.microsoft.com/office/thememl/2012/main" name="Office Theme" id="{62F939B6-93AF-4DB8-9C6B-D6C7DFDC589F}" vid="{4A3C46E8-61CC-4603-A589-7422A47A8E4A}"/>
+      <thm15:themeFamily xmlns:thm15="http://schemas.microsoft.com/office/thememl/2012/main" xmlns="" name="Office Theme" id="{62F939B6-93AF-4DB8-9C6B-D6C7DFDC589F}" vid="{4A3C46E8-61CC-4603-A589-7422A47A8E4A}"/>
     </a:ext>
   </a:extLst>
 </a:theme>

</xml_diff>